<commit_message>
Updating scripts, documentation, and input files with changes made for responding to reviewer comments on the paper: adding scrap constraint files, two new scenarios in batch XML, and updating figure generation scripts with various small changes to nomenclature/labeling and to add some new figures
</commit_message>
<xml_diff>
--- a/gcam-input/steel_decarb_addon_documentation.docx
+++ b/gcam-input/steel_decarb_addon_documentation.docx
@@ -1535,6 +1535,47 @@
     </w:p>
     <w:p/>
     <w:p>
+      <w:r>
+        <w:rPr>
+          <w:u w:val="single"/>
+        </w:rPr>
+        <w:t>Scrap limitations:</w:t>
+      </w:r>
+      <w:r>
+        <w:t xml:space="preserve"> (constraining global scrap-based production)</w:t>
+      </w:r>
+    </w:p>
+    <w:p>
+      <w:r>
+        <w:t>Relevant files:</w:t>
+      </w:r>
+    </w:p>
+    <w:p>
+      <w:pPr>
+        <w:pStyle w:val="ListParagraph"/>
+        <w:numPr>
+          <w:ilvl w:val="0"/>
+          <w:numId w:val="17"/>
+        </w:numPr>
+      </w:pPr>
+      <w:r>
+        <w:t>Input files for standard scrap constraints (1000 Mt of scrap-based production globally): scrap_constraint_1000.xml and scrap_constraint_link.xml</w:t>
+      </w:r>
+    </w:p>
+    <w:p>
+      <w:pPr>
+        <w:pStyle w:val="ListParagraph"/>
+        <w:numPr>
+          <w:ilvl w:val="0"/>
+          <w:numId w:val="17"/>
+        </w:numPr>
+      </w:pPr>
+      <w:r>
+        <w:t>Input files for reduced scrap availability (500 Mt of scrap-based production globally): scrap_constraint_500.xml and scrap_constraint_link.xml</w:t>
+      </w:r>
+    </w:p>
+    <w:p/>
+    <w:p>
       <w:pPr>
         <w:rPr>
           <w:b/>
@@ -1571,7 +1612,11 @@
       </w:r>
       <w:proofErr w:type="gramEnd"/>
       <w:r>
-        <w:t xml:space="preserve"> share weights converge to 1 in 2050 onwards (except for in regions where BF share weights were &lt; 0.5 in history – for those regions, we use the add on </w:t>
+        <w:t xml:space="preserve"> share weights converge to 1 in 2050 </w:t>
+      </w:r>
+      <w:r>
+        <w:lastRenderedPageBreak/>
+        <w:t xml:space="preserve">onwards (except for in regions where BF share weights were &lt; 0.5 in history – for those regions, we use the add on </w:t>
       </w:r>
       <w:r>
         <w:rPr>
@@ -1591,6 +1636,34 @@
       </w:r>
     </w:p>
     <w:p/>
+    <w:p>
+      <w:r>
+        <w:rPr>
+          <w:b/>
+          <w:bCs/>
+        </w:rPr>
+        <w:t>Run used in paper:</w:t>
+      </w:r>
+      <w:r>
+        <w:t xml:space="preserve"> </w:t>
+      </w:r>
+      <w:r>
+        <w:rPr>
+          <w:i/>
+          <w:iCs/>
+        </w:rPr>
+        <w:t>/rcfs/projects/comp-fe/steel_decarb_paper/steel_decarb_6p0_runs/steel_run_</w:t>
+      </w:r>
+      <w:proofErr w:type="gramStart"/>
+      <w:r>
+        <w:rPr>
+          <w:i/>
+          <w:iCs/>
+        </w:rPr>
+        <w:t>9-7-23</w:t>
+      </w:r>
+      <w:proofErr w:type="gramEnd"/>
+    </w:p>
     <w:sectPr>
       <w:pgSz w:w="12240" w:h="15840"/>
       <w:pgMar w:top="1440" w:right="1440" w:bottom="1440" w:left="1440" w:header="720" w:footer="720" w:gutter="0"/>
@@ -2847,6 +2920,119 @@
     </w:lvl>
   </w:abstractNum>
   <w:abstractNum w:abstractNumId="11" w15:restartNumberingAfterBreak="0">
+    <w:nsid w:val="5E761C5F"/>
+    <w:multiLevelType w:val="hybridMultilevel"/>
+    <w:tmpl w:val="565C9DB2"/>
+    <w:lvl w:ilvl="0" w:tplc="04090001">
+      <w:start w:val="1"/>
+      <w:numFmt w:val="bullet"/>
+      <w:lvlText w:val=""/>
+      <w:lvlJc w:val="left"/>
+      <w:pPr>
+        <w:ind w:left="720" w:hanging="360"/>
+      </w:pPr>
+      <w:rPr>
+        <w:rFonts w:ascii="Symbol" w:hAnsi="Symbol" w:hint="default"/>
+      </w:rPr>
+    </w:lvl>
+    <w:lvl w:ilvl="1" w:tplc="04090003" w:tentative="1">
+      <w:start w:val="1"/>
+      <w:numFmt w:val="bullet"/>
+      <w:lvlText w:val="o"/>
+      <w:lvlJc w:val="left"/>
+      <w:pPr>
+        <w:ind w:left="1440" w:hanging="360"/>
+      </w:pPr>
+      <w:rPr>
+        <w:rFonts w:ascii="Courier New" w:hAnsi="Courier New" w:cs="Courier New" w:hint="default"/>
+      </w:rPr>
+    </w:lvl>
+    <w:lvl w:ilvl="2" w:tplc="04090005" w:tentative="1">
+      <w:start w:val="1"/>
+      <w:numFmt w:val="bullet"/>
+      <w:lvlText w:val=""/>
+      <w:lvlJc w:val="left"/>
+      <w:pPr>
+        <w:ind w:left="2160" w:hanging="360"/>
+      </w:pPr>
+      <w:rPr>
+        <w:rFonts w:ascii="Wingdings" w:hAnsi="Wingdings" w:hint="default"/>
+      </w:rPr>
+    </w:lvl>
+    <w:lvl w:ilvl="3" w:tplc="04090001" w:tentative="1">
+      <w:start w:val="1"/>
+      <w:numFmt w:val="bullet"/>
+      <w:lvlText w:val=""/>
+      <w:lvlJc w:val="left"/>
+      <w:pPr>
+        <w:ind w:left="2880" w:hanging="360"/>
+      </w:pPr>
+      <w:rPr>
+        <w:rFonts w:ascii="Symbol" w:hAnsi="Symbol" w:hint="default"/>
+      </w:rPr>
+    </w:lvl>
+    <w:lvl w:ilvl="4" w:tplc="04090003" w:tentative="1">
+      <w:start w:val="1"/>
+      <w:numFmt w:val="bullet"/>
+      <w:lvlText w:val="o"/>
+      <w:lvlJc w:val="left"/>
+      <w:pPr>
+        <w:ind w:left="3600" w:hanging="360"/>
+      </w:pPr>
+      <w:rPr>
+        <w:rFonts w:ascii="Courier New" w:hAnsi="Courier New" w:cs="Courier New" w:hint="default"/>
+      </w:rPr>
+    </w:lvl>
+    <w:lvl w:ilvl="5" w:tplc="04090005" w:tentative="1">
+      <w:start w:val="1"/>
+      <w:numFmt w:val="bullet"/>
+      <w:lvlText w:val=""/>
+      <w:lvlJc w:val="left"/>
+      <w:pPr>
+        <w:ind w:left="4320" w:hanging="360"/>
+      </w:pPr>
+      <w:rPr>
+        <w:rFonts w:ascii="Wingdings" w:hAnsi="Wingdings" w:hint="default"/>
+      </w:rPr>
+    </w:lvl>
+    <w:lvl w:ilvl="6" w:tplc="04090001" w:tentative="1">
+      <w:start w:val="1"/>
+      <w:numFmt w:val="bullet"/>
+      <w:lvlText w:val=""/>
+      <w:lvlJc w:val="left"/>
+      <w:pPr>
+        <w:ind w:left="5040" w:hanging="360"/>
+      </w:pPr>
+      <w:rPr>
+        <w:rFonts w:ascii="Symbol" w:hAnsi="Symbol" w:hint="default"/>
+      </w:rPr>
+    </w:lvl>
+    <w:lvl w:ilvl="7" w:tplc="04090003" w:tentative="1">
+      <w:start w:val="1"/>
+      <w:numFmt w:val="bullet"/>
+      <w:lvlText w:val="o"/>
+      <w:lvlJc w:val="left"/>
+      <w:pPr>
+        <w:ind w:left="5760" w:hanging="360"/>
+      </w:pPr>
+      <w:rPr>
+        <w:rFonts w:ascii="Courier New" w:hAnsi="Courier New" w:cs="Courier New" w:hint="default"/>
+      </w:rPr>
+    </w:lvl>
+    <w:lvl w:ilvl="8" w:tplc="04090005" w:tentative="1">
+      <w:start w:val="1"/>
+      <w:numFmt w:val="bullet"/>
+      <w:lvlText w:val=""/>
+      <w:lvlJc w:val="left"/>
+      <w:pPr>
+        <w:ind w:left="6480" w:hanging="360"/>
+      </w:pPr>
+      <w:rPr>
+        <w:rFonts w:ascii="Wingdings" w:hAnsi="Wingdings" w:hint="default"/>
+      </w:rPr>
+    </w:lvl>
+  </w:abstractNum>
+  <w:abstractNum w:abstractNumId="12" w15:restartNumberingAfterBreak="0">
     <w:nsid w:val="621C18AA"/>
     <w:multiLevelType w:val="hybridMultilevel"/>
     <w:tmpl w:val="C35060A2"/>
@@ -2959,7 +3145,7 @@
       </w:rPr>
     </w:lvl>
   </w:abstractNum>
-  <w:abstractNum w:abstractNumId="12" w15:restartNumberingAfterBreak="0">
+  <w:abstractNum w:abstractNumId="13" w15:restartNumberingAfterBreak="0">
     <w:nsid w:val="6545511A"/>
     <w:multiLevelType w:val="hybridMultilevel"/>
     <w:tmpl w:val="5038F214"/>
@@ -3072,7 +3258,7 @@
       </w:rPr>
     </w:lvl>
   </w:abstractNum>
-  <w:abstractNum w:abstractNumId="13" w15:restartNumberingAfterBreak="0">
+  <w:abstractNum w:abstractNumId="14" w15:restartNumberingAfterBreak="0">
     <w:nsid w:val="6E9A5E82"/>
     <w:multiLevelType w:val="hybridMultilevel"/>
     <w:tmpl w:val="F03011BC"/>
@@ -3185,7 +3371,7 @@
       </w:rPr>
     </w:lvl>
   </w:abstractNum>
-  <w:abstractNum w:abstractNumId="14" w15:restartNumberingAfterBreak="0">
+  <w:abstractNum w:abstractNumId="15" w15:restartNumberingAfterBreak="0">
     <w:nsid w:val="72FC006C"/>
     <w:multiLevelType w:val="hybridMultilevel"/>
     <w:tmpl w:val="C2C8F574"/>
@@ -3298,7 +3484,7 @@
       </w:rPr>
     </w:lvl>
   </w:abstractNum>
-  <w:abstractNum w:abstractNumId="15" w15:restartNumberingAfterBreak="0">
+  <w:abstractNum w:abstractNumId="16" w15:restartNumberingAfterBreak="0">
     <w:nsid w:val="76474861"/>
     <w:multiLevelType w:val="hybridMultilevel"/>
     <w:tmpl w:val="F6A8366E"/>
@@ -3412,7 +3598,7 @@
     </w:lvl>
   </w:abstractNum>
   <w:num w:numId="1" w16cid:durableId="1147671733">
-    <w:abstractNumId w:val="14"/>
+    <w:abstractNumId w:val="15"/>
   </w:num>
   <w:num w:numId="2" w16cid:durableId="2070107208">
     <w:abstractNumId w:val="4"/>
@@ -3430,16 +3616,16 @@
     <w:abstractNumId w:val="2"/>
   </w:num>
   <w:num w:numId="7" w16cid:durableId="1470509962">
-    <w:abstractNumId w:val="11"/>
+    <w:abstractNumId w:val="12"/>
   </w:num>
   <w:num w:numId="8" w16cid:durableId="2012440664">
     <w:abstractNumId w:val="0"/>
   </w:num>
   <w:num w:numId="9" w16cid:durableId="631402338">
-    <w:abstractNumId w:val="12"/>
+    <w:abstractNumId w:val="13"/>
   </w:num>
   <w:num w:numId="10" w16cid:durableId="1386879861">
-    <w:abstractNumId w:val="15"/>
+    <w:abstractNumId w:val="16"/>
   </w:num>
   <w:num w:numId="11" w16cid:durableId="1654488410">
     <w:abstractNumId w:val="5"/>
@@ -3451,13 +3637,16 @@
     <w:abstractNumId w:val="1"/>
   </w:num>
   <w:num w:numId="14" w16cid:durableId="1909146757">
-    <w:abstractNumId w:val="13"/>
+    <w:abstractNumId w:val="14"/>
   </w:num>
   <w:num w:numId="15" w16cid:durableId="861358855">
     <w:abstractNumId w:val="3"/>
   </w:num>
   <w:num w:numId="16" w16cid:durableId="1183514809">
     <w:abstractNumId w:val="10"/>
+  </w:num>
+  <w:num w:numId="17" w16cid:durableId="2000577693">
+    <w:abstractNumId w:val="11"/>
   </w:num>
 </w:numbering>
 </file>

</xml_diff>